<commit_message>
minor edit to course description; added REFERENCES folder
</commit_message>
<xml_diff>
--- a/ADMIN/S26 IDM Course Description.docx
+++ b/ADMIN/S26 IDM Course Description.docx
@@ -669,14 +669,7 @@
           <w:b/>
           <w:color w:val="595959" w:themeColor="text2" w:themeTint="A6"/>
         </w:rPr>
-        <w:t>Required</w:t>
-      </w:r>
-      <w:r>
-        <w:rPr>
-          <w:b/>
-          <w:color w:val="595959" w:themeColor="text2" w:themeTint="A6"/>
-        </w:rPr>
-        <w:t xml:space="preserve"> </w:t>
+        <w:t xml:space="preserve">Required </w:t>
       </w:r>
       <w:r>
         <w:rPr>
@@ -2450,7 +2443,33 @@
                 <w:sz w:val="20"/>
                 <w:szCs w:val="20"/>
               </w:rPr>
-              <w:t>- for sharing course materials other than timed assignments and announcements, more information will be provided in a separate handout</w:t>
+              <w:t>- for sharing course materials other than timed assignments and announcements</w:t>
+            </w:r>
+            <w:r>
+              <w:rPr>
+                <w:color w:val="auto"/>
+                <w:sz w:val="20"/>
+                <w:szCs w:val="20"/>
+              </w:rPr>
+              <w:t>;</w:t>
+            </w:r>
+          </w:p>
+          <w:p>
+            <w:pPr>
+              <w:spacing w:after="0"/>
+              <w:rPr>
+                <w:color w:val="auto"/>
+                <w:sz w:val="20"/>
+                <w:szCs w:val="20"/>
+              </w:rPr>
+            </w:pPr>
+            <w:r>
+              <w:rPr>
+                <w:color w:val="auto"/>
+                <w:sz w:val="20"/>
+                <w:szCs w:val="20"/>
+              </w:rPr>
+              <w:t xml:space="preserve"> more information will be provided in a separate handout</w:t>
             </w:r>
           </w:p>
         </w:tc>

</xml_diff>